<commit_message>
dodanie praktyki z programowania
</commit_message>
<xml_diff>
--- a/podstawy-programowania/tydz2-praktyka.docx
+++ b/podstawy-programowania/tydz2-praktyka.docx
@@ -32,6 +32,7 @@
     <w:p>
       <w:pPr>
         <w:numPr>
+          <w:ilvl w:val="0"/>
           <w:numId w:val="0"/>
         </w:numPr>
         <w:ind w:leftChars="0"/>
@@ -100,7 +101,7 @@
           <w:vertAlign w:val="baseline"/>
           <w:lang w:val="pl-PL"/>
         </w:rPr>
-        <w:t>Napisz program który wczyta od użytkownika liczbę całkowitą następnie wydrukuje jej wartość bezwzględną (instrukcją if else bez użycia funkcji bibliotecznych).</w:t>
+        <w:t>Napisz program, który wczyta od użytkownika liczbę całkowitą następnie wydrukuje jej wartość bezwzględną (instrukcją if else bez użycia funkcji bibliotecznych).</w:t>
       </w:r>
     </w:p>
     <w:p>
@@ -129,7 +130,7 @@
           <w:vertAlign w:val="baseline"/>
           <w:lang w:val="pl-PL"/>
         </w:rPr>
-        <w:t>Napisz program który wczyta od użytkownika liczbę całkowitą i wydrukuje komunikat czy liczba jest ujemna czy dodatnia.</w:t>
+        <w:t>Napisz program, który wczyta od użytkownika liczbę całkowitą i wydrukuje komunikat czy liczba jest ujemna czy dodatnia.</w:t>
       </w:r>
     </w:p>
     <w:p>
@@ -158,7 +159,7 @@
           <w:vertAlign w:val="baseline"/>
           <w:lang w:val="pl-PL"/>
         </w:rPr>
-        <w:t>Napisz program który poprosi użytkownika o podanie dwóch liczb całkowitych, następnie wydrukuje wynik dzielenia liczby pierwszej przez drugą (o ile druga nie jest zerem) albo wydrukuje informację, że dzielenie jest niemożliwe.</w:t>
+        <w:t>Napisz program, który poprosi użytkownika o podanie dwóch liczb całkowitych, następnie wydrukuje wynik dzielenia liczby pierwszej przez drugą (o ile druga nie jest zerem) albo wydrukuje informację, że dzielenie jest niemożliwe.</w:t>
       </w:r>
     </w:p>
     <w:p>
@@ -187,7 +188,7 @@
           <w:vertAlign w:val="baseline"/>
           <w:lang w:val="pl-PL"/>
         </w:rPr>
-        <w:t>Napisz program który poprosi użytkownika o podanie dwóch liczb całkowitych, następnie wydrukuje w konsoli te liczby w kolejności nie malejącej.</w:t>
+        <w:t>Napisz program, który poprosi użytkownika o podanie dwóch liczb całkowitych, następnie wydrukuje w konsoli podane liczby w kolejności nie malejącej.</w:t>
       </w:r>
     </w:p>
     <w:p>
@@ -216,30 +217,280 @@
           <w:vertAlign w:val="baseline"/>
           <w:lang w:val="pl-PL"/>
         </w:rPr>
-        <w:t>Napisz program który poprosi użytkownika o podanie trzech liczb całkowitych, następnie wydrukuje w konsoli te liczby w kolejności nie malejącej (zastosować zagłębione instrukcje warunkowe).</w:t>
+        <w:t>Napisz program, który poprosi użytkownika o podanie trzech liczb całkowitych, następnie wydrukuje w konsoli podane liczby w kolejności nie malejącej (zastosować zagłębione instrukcje warunkowe).</w:t>
       </w:r>
     </w:p>
     <w:p>
       <w:pPr>
         <w:numPr>
           <w:ilvl w:val="0"/>
-          <w:numId w:val="0"/>
-        </w:numPr>
-        <w:ind w:leftChars="0"/>
-        <w:rPr>
-          <w:rFonts w:hint="default" w:ascii="Calibri" w:hAnsi="Calibri" w:cs="Calibri"/>
-          <w:sz w:val="24"/>
-          <w:szCs w:val="24"/>
-          <w:vertAlign w:val="baseline"/>
-          <w:lang w:val="pl-PL"/>
-        </w:rPr>
-      </w:pPr>
+          <w:numId w:val="1"/>
+        </w:numPr>
+        <w:tabs>
+          <w:tab w:val="clear" w:pos="425"/>
+        </w:tabs>
+        <w:ind w:left="425" w:leftChars="0" w:hanging="425" w:firstLineChars="0"/>
+        <w:rPr>
+          <w:rFonts w:hint="default" w:ascii="Calibri" w:hAnsi="Calibri" w:cs="Calibri"/>
+          <w:sz w:val="24"/>
+          <w:szCs w:val="24"/>
+          <w:vertAlign w:val="baseline"/>
+          <w:lang w:val="pl-PL"/>
+        </w:rPr>
+      </w:pPr>
+      <w:r>
+        <w:rPr>
+          <w:rFonts w:hint="default" w:ascii="Calibri" w:hAnsi="Calibri" w:cs="Calibri"/>
+          <w:sz w:val="24"/>
+          <w:szCs w:val="24"/>
+          <w:vertAlign w:val="baseline"/>
+          <w:lang w:val="pl-PL"/>
+        </w:rPr>
+        <w:t>Napisz program, który wczyta liczbę całkowitą od 0 do 100 (wynik testu) i wydrukuje komunikat</w:t>
+      </w:r>
       <w:bookmarkStart w:id="0" w:name="_GoBack"/>
       <w:bookmarkEnd w:id="0"/>
-    </w:p>
-    <w:p>
-      <w:pPr>
-        <w:numPr>
+      <w:r>
+        <w:rPr>
+          <w:rFonts w:hint="default" w:ascii="Calibri" w:hAnsi="Calibri" w:cs="Calibri"/>
+          <w:sz w:val="24"/>
+          <w:szCs w:val="24"/>
+          <w:vertAlign w:val="baseline"/>
+          <w:lang w:val="pl-PL"/>
+        </w:rPr>
+        <w:t xml:space="preserve"> </w:t>
+      </w:r>
+    </w:p>
+    <w:p>
+      <w:pPr>
+        <w:numPr>
+          <w:numId w:val="0"/>
+        </w:numPr>
+        <w:ind w:left="420" w:leftChars="0" w:firstLine="420" w:firstLineChars="0"/>
+        <w:rPr>
+          <w:rFonts w:hint="default" w:ascii="Calibri" w:hAnsi="Calibri" w:cs="Calibri"/>
+          <w:sz w:val="24"/>
+          <w:szCs w:val="24"/>
+          <w:vertAlign w:val="baseline"/>
+          <w:lang w:val="pl-PL"/>
+        </w:rPr>
+      </w:pPr>
+      <w:r>
+        <w:rPr>
+          <w:rFonts w:hint="default" w:ascii="Courier New" w:hAnsi="Courier New" w:cs="Courier New"/>
+          <w:sz w:val="24"/>
+          <w:szCs w:val="24"/>
+          <w:vertAlign w:val="baseline"/>
+          <w:lang w:val="pl-PL"/>
+        </w:rPr>
+        <w:t>Dostajesz ocenę ...</w:t>
+      </w:r>
+      <w:r>
+        <w:rPr>
+          <w:rFonts w:hint="default" w:ascii="Calibri" w:hAnsi="Calibri" w:cs="Calibri"/>
+          <w:sz w:val="24"/>
+          <w:szCs w:val="24"/>
+          <w:vertAlign w:val="baseline"/>
+          <w:lang w:val="pl-PL"/>
+        </w:rPr>
+        <w:t xml:space="preserve"> </w:t>
+      </w:r>
+    </w:p>
+    <w:p>
+      <w:pPr>
+        <w:numPr>
+          <w:numId w:val="0"/>
+        </w:numPr>
+        <w:ind w:leftChars="0" w:firstLine="420" w:firstLineChars="0"/>
+        <w:rPr>
+          <w:rFonts w:hint="default" w:ascii="Calibri" w:hAnsi="Calibri" w:cs="Calibri"/>
+          <w:sz w:val="24"/>
+          <w:szCs w:val="24"/>
+          <w:vertAlign w:val="baseline"/>
+          <w:lang w:val="pl-PL"/>
+        </w:rPr>
+      </w:pPr>
+      <w:r>
+        <w:rPr>
+          <w:rFonts w:hint="default" w:ascii="Calibri" w:hAnsi="Calibri" w:cs="Calibri"/>
+          <w:sz w:val="24"/>
+          <w:szCs w:val="24"/>
+          <w:vertAlign w:val="baseline"/>
+          <w:lang w:val="pl-PL"/>
+        </w:rPr>
+        <w:t>zgodnie następującą skalą</w:t>
+      </w:r>
+    </w:p>
+    <w:p>
+      <w:pPr>
+        <w:numPr>
+          <w:numId w:val="0"/>
+        </w:numPr>
+        <w:ind w:leftChars="0" w:firstLine="420" w:firstLineChars="0"/>
+        <w:rPr>
+          <w:rFonts w:hint="default" w:ascii="Calibri" w:hAnsi="Calibri" w:cs="Calibri"/>
+          <w:sz w:val="24"/>
+          <w:szCs w:val="24"/>
+          <w:vertAlign w:val="baseline"/>
+          <w:lang w:val="pl-PL"/>
+        </w:rPr>
+      </w:pPr>
+      <w:r>
+        <w:rPr>
+          <w:rFonts w:hint="default" w:ascii="Calibri" w:hAnsi="Calibri" w:cs="Calibri"/>
+          <w:sz w:val="24"/>
+          <w:szCs w:val="24"/>
+          <w:vertAlign w:val="baseline"/>
+          <w:lang w:val="pl-PL"/>
+        </w:rPr>
+        <w:t>poniżej 30 - niedostateczny</w:t>
+      </w:r>
+    </w:p>
+    <w:p>
+      <w:pPr>
+        <w:numPr>
+          <w:numId w:val="0"/>
+        </w:numPr>
+        <w:ind w:leftChars="0" w:firstLine="420" w:firstLineChars="0"/>
+        <w:rPr>
+          <w:rFonts w:hint="default" w:ascii="Calibri" w:hAnsi="Calibri" w:cs="Calibri"/>
+          <w:sz w:val="24"/>
+          <w:szCs w:val="24"/>
+          <w:vertAlign w:val="baseline"/>
+          <w:lang w:val="pl-PL"/>
+        </w:rPr>
+      </w:pPr>
+      <w:r>
+        <w:rPr>
+          <w:rFonts w:hint="default" w:ascii="Calibri" w:hAnsi="Calibri" w:cs="Calibri"/>
+          <w:sz w:val="24"/>
+          <w:szCs w:val="24"/>
+          <w:vertAlign w:val="baseline"/>
+          <w:lang w:val="pl-PL"/>
+        </w:rPr>
+        <w:t>od 30 do 49 (włącznie) - dopuszczający</w:t>
+      </w:r>
+    </w:p>
+    <w:p>
+      <w:pPr>
+        <w:numPr>
+          <w:numId w:val="0"/>
+        </w:numPr>
+        <w:ind w:leftChars="0" w:firstLine="420" w:firstLineChars="0"/>
+        <w:rPr>
+          <w:rFonts w:hint="default" w:ascii="Calibri" w:hAnsi="Calibri" w:cs="Calibri"/>
+          <w:sz w:val="24"/>
+          <w:szCs w:val="24"/>
+          <w:vertAlign w:val="baseline"/>
+          <w:lang w:val="pl-PL"/>
+        </w:rPr>
+      </w:pPr>
+      <w:r>
+        <w:rPr>
+          <w:rFonts w:hint="default" w:ascii="Calibri" w:hAnsi="Calibri" w:cs="Calibri"/>
+          <w:sz w:val="24"/>
+          <w:szCs w:val="24"/>
+          <w:vertAlign w:val="baseline"/>
+          <w:lang w:val="pl-PL"/>
+        </w:rPr>
+        <w:t>od 59 do 69 (włącznie) - dostateczny</w:t>
+      </w:r>
+    </w:p>
+    <w:p>
+      <w:pPr>
+        <w:numPr>
+          <w:numId w:val="0"/>
+        </w:numPr>
+        <w:ind w:leftChars="0" w:firstLine="420" w:firstLineChars="0"/>
+        <w:rPr>
+          <w:rFonts w:hint="default" w:ascii="Calibri" w:hAnsi="Calibri" w:cs="Calibri"/>
+          <w:sz w:val="24"/>
+          <w:szCs w:val="24"/>
+          <w:vertAlign w:val="baseline"/>
+          <w:lang w:val="pl-PL"/>
+        </w:rPr>
+      </w:pPr>
+      <w:r>
+        <w:rPr>
+          <w:rFonts w:hint="default" w:ascii="Calibri" w:hAnsi="Calibri" w:cs="Calibri"/>
+          <w:sz w:val="24"/>
+          <w:szCs w:val="24"/>
+          <w:vertAlign w:val="baseline"/>
+          <w:lang w:val="pl-PL"/>
+        </w:rPr>
+        <w:t>od 70 do 89 (włącznie) - dobry</w:t>
+      </w:r>
+    </w:p>
+    <w:p>
+      <w:pPr>
+        <w:numPr>
+          <w:numId w:val="0"/>
+        </w:numPr>
+        <w:ind w:leftChars="0" w:firstLine="420" w:firstLineChars="0"/>
+        <w:rPr>
+          <w:rFonts w:hint="default" w:ascii="Calibri" w:hAnsi="Calibri" w:cs="Calibri"/>
+          <w:sz w:val="24"/>
+          <w:szCs w:val="24"/>
+          <w:vertAlign w:val="baseline"/>
+          <w:lang w:val="pl-PL"/>
+        </w:rPr>
+      </w:pPr>
+      <w:r>
+        <w:rPr>
+          <w:rFonts w:hint="default" w:ascii="Calibri" w:hAnsi="Calibri" w:cs="Calibri"/>
+          <w:sz w:val="24"/>
+          <w:szCs w:val="24"/>
+          <w:vertAlign w:val="baseline"/>
+          <w:lang w:val="pl-PL"/>
+        </w:rPr>
+        <w:t>od 90 do 98 (włącznie) - bardzo dobry</w:t>
+      </w:r>
+    </w:p>
+    <w:p>
+      <w:pPr>
+        <w:numPr>
+          <w:numId w:val="0"/>
+        </w:numPr>
+        <w:ind w:leftChars="0" w:firstLine="420" w:firstLineChars="0"/>
+        <w:rPr>
+          <w:rFonts w:hint="default" w:ascii="Calibri" w:hAnsi="Calibri" w:cs="Calibri"/>
+          <w:sz w:val="24"/>
+          <w:szCs w:val="24"/>
+          <w:vertAlign w:val="baseline"/>
+          <w:lang w:val="pl-PL"/>
+        </w:rPr>
+      </w:pPr>
+      <w:r>
+        <w:rPr>
+          <w:rFonts w:hint="default" w:ascii="Calibri" w:hAnsi="Calibri" w:cs="Calibri"/>
+          <w:sz w:val="24"/>
+          <w:szCs w:val="24"/>
+          <w:vertAlign w:val="baseline"/>
+          <w:lang w:val="pl-PL"/>
+        </w:rPr>
+        <w:t>powyżej 98 - celujący</w:t>
+      </w:r>
+    </w:p>
+    <w:p>
+      <w:pPr>
+        <w:numPr>
+          <w:ilvl w:val="0"/>
+          <w:numId w:val="0"/>
+        </w:numPr>
+        <w:ind w:leftChars="0"/>
+        <w:rPr>
+          <w:rFonts w:hint="default" w:ascii="Calibri" w:hAnsi="Calibri" w:cs="Calibri"/>
+          <w:sz w:val="24"/>
+          <w:szCs w:val="24"/>
+          <w:vertAlign w:val="baseline"/>
+          <w:lang w:val="pl-PL"/>
+        </w:rPr>
+      </w:pPr>
+    </w:p>
+    <w:p>
+      <w:pPr>
+        <w:numPr>
+          <w:ilvl w:val="0"/>
           <w:numId w:val="0"/>
         </w:numPr>
         <w:ind w:left="420" w:leftChars="0" w:firstLine="420" w:firstLineChars="0"/>

</xml_diff>